<commit_message>
vertaal vergeten stukjes Engels
</commit_message>
<xml_diff>
--- a/shared/verbeteringen/Vertalen en verbeteren, BJOC, Sterre Brouns en Madelief Brouns.docx
+++ b/shared/verbeteringen/Vertalen en verbeteren, BJOC, Sterre Brouns en Madelief Brouns.docx
@@ -294,13 +294,7 @@
         <w:rPr>
           <w:lang w:val="nl-NL"/>
         </w:rPr>
-        <w:t xml:space="preserve">Lijst met woorden om door te geven </w:t>
-      </w:r>
-      <w:r>
-        <w:rPr>
-          <w:lang w:val="nl-NL"/>
-        </w:rPr>
-        <w:t xml:space="preserve">(Weet niet zeker hoe te vertalen): </w:t>
+        <w:t xml:space="preserve">Lijst met woorden om door te geven (Weet niet zeker hoe te vertalen): </w:t>
       </w:r>
     </w:p>
     <w:p>
@@ -644,19 +638,7 @@
         <w:rPr>
           <w:lang w:val="nl-NL"/>
         </w:rPr>
-        <w:t>De auteurs van het BJC curriculum vinden dat programmeren, van alle activiteiten die men kan doen, een van de meest voldoening gevende activiteiten is. Over het algemeen is het erg leuk om te doen (zolang het niet frustrerend is wanneer je een bug niet kan</w:t>
-      </w:r>
-      <w:r>
-        <w:rPr>
-          <w:lang w:val="nl-NL"/>
-        </w:rPr>
-        <w:t xml:space="preserve"> vinden), maar dat is wat Seymour Papert “Lastig leuk” noemt, geest verbredend en, omdat de autoriteit de computer is en niet de docent, de leerling hoeft zichzelf niet in allerlei bochten te wringen om de stof te leren. Het is een spel waar je vaardigheid</w:t>
-      </w:r>
-      <w:r>
-        <w:rPr>
-          <w:lang w:val="nl-NL"/>
-        </w:rPr>
-        <w:t xml:space="preserve"> in moet krijgen, zoals schaken, maar dan zonder het competitieve aspect en met andere nuttige resultaten naast het leren programmeren zelf. Dit is de beste reden om informatica als vak te leren, en wij willen dat </w:t>
+        <w:t xml:space="preserve">De auteurs van het BJC curriculum vinden dat programmeren, van alle activiteiten die men kan doen, een van de meest voldoening gevende activiteiten is. Over het algemeen is het erg leuk om te doen (zolang het niet frustrerend is wanneer je een bug niet kan vinden), maar dat is wat Seymour Papert “Lastig leuk” noemt, geest verbredend en, omdat de autoriteit de computer is en niet de docent, de leerling hoeft zichzelf niet in allerlei bochten te wringen om de stof te leren. Het is een spel waar je vaardigheid in moet krijgen, zoals schaken, maar dan zonder het competitieve aspect en met andere nuttige resultaten naast het leren programmeren zelf. Dit is de beste reden om informatica als vak te leren, en wij willen dat </w:t>
       </w:r>
       <w:r>
         <w:rPr>
@@ -683,13 +665,7 @@
         <w:rPr>
           <w:lang w:val="nl-NL"/>
         </w:rPr>
-        <w:t>, niet alleen diegene die a</w:t>
-      </w:r>
-      <w:r>
-        <w:rPr>
-          <w:lang w:val="nl-NL"/>
-        </w:rPr>
-        <w:t xml:space="preserve">an het stereotype ‘nerd’ voldoen, de vreugde van programmeren kunnen ervaren. </w:t>
+        <w:t xml:space="preserve">, niet alleen diegene die aan het stereotype ‘nerd’ voldoen, de vreugde van programmeren kunnen ervaren. </w:t>
       </w:r>
     </w:p>
     <w:p>
@@ -717,13 +693,7 @@
         <w:rPr>
           <w:lang w:val="nl-NL"/>
         </w:rPr>
-        <w:t>We vinden ook dat computerprogramma's (en niet alleen de afbeeldingen die zij kunnen creëren) mooi kunnen zijn. Ja, die programma’s kunnen ook lelijk zijn, als ze lange opeenv</w:t>
-      </w:r>
-      <w:r>
-        <w:rPr>
-          <w:lang w:val="nl-NL"/>
-        </w:rPr>
-        <w:t xml:space="preserve">olgingen of taak verklaringen zonder structuur zijn. Maar goede programmeurs ontwikkelen een gevoel voor programmeer esthetiek. Dit is een van de redenen waarom het belangrijk is om </w:t>
+        <w:t xml:space="preserve">We vinden ook dat computerprogramma's (en niet alleen de afbeeldingen die zij kunnen creëren) mooi kunnen zijn. Ja, die programma’s kunnen ook lelijk zijn, als ze lange opeenvolgingen of taak verklaringen zonder structuur zijn. Maar goede programmeurs ontwikkelen een gevoel voor programmeer esthetiek. Dit is een van de redenen waarom het belangrijk is om </w:t>
       </w:r>
       <w:r>
         <w:rPr>
@@ -779,13 +749,7 @@
         <w:rPr>
           <w:lang w:val="nl-NL"/>
         </w:rPr>
-        <w:t xml:space="preserve"> programma kan </w:t>
-      </w:r>
-      <w:r>
-        <w:rPr>
-          <w:lang w:val="nl-NL"/>
-        </w:rPr>
-        <w:t xml:space="preserve">een complex, gedetailleerd process genereren uit een klein stukje code, wij herinneren deze openbaring als het moment waarop wij de schoonheid van programma’s ontdekte. </w:t>
+        <w:t xml:space="preserve"> programma kan een complex, gedetailleerd process genereren uit een klein stukje code, wij herinneren deze openbaring als het moment waarop wij de schoonheid van programma’s ontdekte. </w:t>
       </w:r>
     </w:p>
     <w:p>
@@ -814,19 +778,7 @@
         <w:rPr>
           <w:lang w:val="nl-NL"/>
         </w:rPr>
-        <w:t>Het is niet makkelijk om schoonheid en vreugde te bewaren wanneer lessen vertaalt mo</w:t>
-      </w:r>
-      <w:r>
-        <w:rPr>
-          <w:lang w:val="nl-NL"/>
-        </w:rPr>
-        <w:t>eten worden voor een curriculum dat door velen bruikbaar moet zijn. Te veel aanpassingen en het plezier van het project is weg; te weinig aanpassingen en de leerling voelt zich hulpeloos en incompetent. Dat is waarom de oorspronkelijke auteurs van de Unive</w:t>
-      </w:r>
-      <w:r>
-        <w:rPr>
-          <w:lang w:val="nl-NL"/>
-        </w:rPr>
-        <w:t xml:space="preserve">rsiteit van Californië, Berkeley, partners zijn geworden met de middelbare school curriculum experts van EDC (Education Development Center). </w:t>
+        <w:t xml:space="preserve">Het is niet makkelijk om schoonheid en vreugde te bewaren wanneer lessen vertaalt moeten worden voor een curriculum dat door velen bruikbaar moet zijn. Te veel aanpassingen en het plezier van het project is weg; te weinig aanpassingen en de leerling voelt zich hulpeloos en incompetent. Dat is waarom de oorspronkelijke auteurs van de Universiteit van Californië, Berkeley, partners zijn geworden met de middelbare school curriculum experts van EDC (Education Development Center). </w:t>
       </w:r>
       <w:r>
         <w:rPr>
@@ -1109,10 +1061,7 @@
       </w:pPr>
       <w:proofErr w:type="spellStart"/>
       <w:r>
-        <w:t>Programmer</w:t>
-      </w:r>
-      <w:r>
-        <w:t>en</w:t>
+        <w:t>Programmeren</w:t>
       </w:r>
       <w:proofErr w:type="spellEnd"/>
       <w:r>
@@ -1402,19 +1351,7 @@
         <w:rPr>
           <w:lang w:val="nl-NL"/>
         </w:rPr>
-        <w:t>E</w:t>
-      </w:r>
-      <w:r>
-        <w:rPr>
-          <w:lang w:val="nl-NL"/>
-        </w:rPr>
-        <w:t>r is veel overlapping tussen de Ideeën en toepassingen. creativiteit is een idee, maar creëren is een toepassing. Je moet de eerste taartdiagram zien als de texten gegeven in het lesmateriaal van het curriculum, en de tweede taartdiagram moet je zien als h</w:t>
-      </w:r>
-      <w:r>
-        <w:rPr>
-          <w:lang w:val="nl-NL"/>
-        </w:rPr>
-        <w:t xml:space="preserve">oe er verwacht wordt dat de leerlingen hun tijd gaan besteden. De cirkels in het midden van de taartdiagrammen wijzen op het idee dat programmeren en creëren het centrum van BJC vormen, en overlappen met alle andere punten. </w:t>
+        <w:t xml:space="preserve">Er is veel overlapping tussen de Ideeën en toepassingen. creativiteit is een idee, maar creëren is een toepassing. Je moet de eerste taartdiagram zien als de texten gegeven in het lesmateriaal van het curriculum, en de tweede taartdiagram moet je zien als hoe er verwacht wordt dat de leerlingen hun tijd gaan besteden. De cirkels in het midden van de taartdiagrammen wijzen op het idee dat programmeren en creëren het centrum van BJC vormen, en overlappen met alle andere punten. </w:t>
       </w:r>
     </w:p>
     <w:p>
@@ -1470,13 +1407,7 @@
         <w:rPr>
           <w:lang w:val="nl-NL"/>
         </w:rPr>
-        <w:t>. Wij geloven dat Snap!, de programmeertaal die we gebruiken, ons in staat stelt om een diverse samenstelling van beginners te bereiken, die in de eerste instantie ook niet ge</w:t>
-      </w:r>
-      <w:r>
-        <w:rPr>
-          <w:lang w:val="nl-NL"/>
-        </w:rPr>
-        <w:t xml:space="preserve">ïnteresseerd in programmeren hoeven te zijn, omdat het het gemak van </w:t>
+        <w:t xml:space="preserve">. Wij geloven dat Snap!, de programmeertaal die we gebruiken, ons in staat stelt om een diverse samenstelling van beginners te bereiken, die in de eerste instantie ook niet geïnteresseerd in programmeren hoeven te zijn, omdat het het gemak van </w:t>
       </w:r>
       <w:r>
         <w:rPr>
@@ -1532,13 +1463,7 @@
         <w:rPr>
           <w:lang w:val="nl-NL"/>
         </w:rPr>
-        <w:t>.) We gaan v</w:t>
-      </w:r>
-      <w:r>
-        <w:rPr>
-          <w:lang w:val="nl-NL"/>
-        </w:rPr>
-        <w:t xml:space="preserve">er voorbij de CS </w:t>
+        <w:t xml:space="preserve">.) We gaan ver voorbij de CS </w:t>
       </w:r>
       <w:r>
         <w:rPr>
@@ -1691,13 +1616,7 @@
         <w:rPr>
           <w:lang w:val="nl-NL"/>
         </w:rPr>
-        <w:t>om de implementatie van een</w:t>
-      </w:r>
-      <w:r>
-        <w:rPr>
-          <w:lang w:val="nl-NL"/>
-        </w:rPr>
-        <w:t xml:space="preserve"> abstract data type te isoleren van zijn gebruik. </w:t>
+        <w:t xml:space="preserve">om de implementatie van een abstract data type te isoleren van zijn gebruik. </w:t>
       </w:r>
     </w:p>
     <w:p>
@@ -1766,13 +1685,7 @@
         <w:rPr>
           <w:lang w:val="nl-NL"/>
         </w:rPr>
-        <w:t xml:space="preserve"> programmeren. We gebruiken lezingen en classroom discussies om verschillende aspecten van dit onderwerp te ontde</w:t>
-      </w:r>
-      <w:r>
-        <w:rPr>
-          <w:lang w:val="nl-NL"/>
-        </w:rPr>
-        <w:t xml:space="preserve">kken in ieder hoofdstuk van de lessen. Details over de onderwerpen en leerdoelen staan </w:t>
+        <w:t xml:space="preserve"> programmeren. We gebruiken lezingen en classroom discussies om verschillende aspecten van dit onderwerp te ontdekken in ieder hoofdstuk van de lessen. Details over de onderwerpen en leerdoelen staan </w:t>
       </w:r>
       <w:r>
         <w:rPr>
@@ -1856,19 +1769,7 @@
         <w:rPr>
           <w:lang w:val="nl-NL"/>
         </w:rPr>
-        <w:t>toe in hun programmeer</w:t>
-      </w:r>
-      <w:r>
-        <w:rPr>
-          <w:lang w:val="nl-NL"/>
-        </w:rPr>
-        <w:t>proje</w:t>
-      </w:r>
-      <w:r>
-        <w:rPr>
-          <w:lang w:val="nl-NL"/>
-        </w:rPr>
-        <w:t xml:space="preserve">cten, maar we bespreken het punt niet zoveel als de andere onderwerpen. Op dezelfde manier ontwikkelen leerlingen </w:t>
+        <w:t xml:space="preserve">toe in hun programmeerprojecten, maar we bespreken het punt niet zoveel als de andere onderwerpen. Op dezelfde manier ontwikkelen leerlingen </w:t>
       </w:r>
       <w:r>
         <w:rPr>
@@ -1895,13 +1796,7 @@
         <w:rPr>
           <w:lang w:val="nl-NL"/>
         </w:rPr>
-        <w:t>tijdens het programmeren, maar er wordt niet vaak over algoritmes gesproken als een apart onderwerp, behalve dan als het analyser</w:t>
-      </w:r>
-      <w:r>
-        <w:rPr>
-          <w:lang w:val="nl-NL"/>
-        </w:rPr>
-        <w:t xml:space="preserve">en van algoritmes en asymptotische volgordes van groei wordt onderwezen. </w:t>
+        <w:t xml:space="preserve">tijdens het programmeren, maar er wordt niet vaak over algoritmes gesproken als een apart onderwerp, behalve dan als het analyseren van algoritmes en asymptotische volgordes van groei wordt onderwezen. </w:t>
       </w:r>
     </w:p>
     <w:p>
@@ -1984,13 +1879,7 @@
         <w:rPr>
           <w:lang w:val="nl-NL"/>
         </w:rPr>
-        <w:t xml:space="preserve">, zijn belangrijk en worden </w:t>
-      </w:r>
-      <w:r>
-        <w:rPr>
-          <w:lang w:val="nl-NL"/>
-        </w:rPr>
-        <w:t xml:space="preserve">uitvoerig behandeld, maar waar mogelijk neemt deze behandeling de vorm aan van activiteiten met programmeren in plaats van, bijvoorbeeld, het gebruik van commerciële database software. </w:t>
+        <w:t xml:space="preserve">, zijn belangrijk en worden uitvoerig behandeld, maar waar mogelijk neemt deze behandeling de vorm aan van activiteiten met programmeren in plaats van, bijvoorbeeld, het gebruik van commerciële database software. </w:t>
       </w:r>
     </w:p>
     <w:p>
@@ -2046,13 +1935,7 @@
         <w:rPr>
           <w:lang w:val="nl-NL"/>
         </w:rPr>
-        <w:t>Artefacten” is bed</w:t>
-      </w:r>
-      <w:r>
-        <w:rPr>
-          <w:lang w:val="nl-NL"/>
-        </w:rPr>
-        <w:t xml:space="preserve">oeld om op video's, </w:t>
+        <w:t xml:space="preserve">Artefacten” is bedoeld om op video's, </w:t>
       </w:r>
       <w:r>
         <w:rPr>
@@ -2080,19 +1963,7 @@
         <w:rPr>
           <w:lang w:val="nl-NL"/>
         </w:rPr>
-        <w:t>blogs, programma’s, muziek, spreadsheets -- en wat je nog meer met de computer kan creëren te wijzen. Het Creëren van, vinden wij, is een van de meest belangrijke toepassingen, maar de meest belangrijke artefacten zijn de</w:t>
-      </w:r>
-      <w:r>
-        <w:rPr>
-          <w:lang w:val="nl-NL"/>
-        </w:rPr>
-        <w:t xml:space="preserve"> computerprogramma's! Om preciezer te zijn, als een leerling een programma schrijft voor een spel, bijvoorbeeld, dan word creatie op twee verschillende manieren beoefend. De leerling is geïnteresseerd in het maken van een spel, en past zijn creativiteit to</w:t>
-      </w:r>
-      <w:r>
-        <w:rPr>
-          <w:lang w:val="nl-NL"/>
-        </w:rPr>
-        <w:t xml:space="preserve">e in het design van de spel. Maar zij maakt de spel door een programma te schrijven, en ook hierbij wordt van haar creativiteit vereist in de structuur van het programma dat ze schijft. Het laatste is het echte informatica. </w:t>
+        <w:t xml:space="preserve">blogs, programma’s, muziek, spreadsheets -- en wat je nog meer met de computer kan creëren te wijzen. Het Creëren van, vinden wij, is een van de meest belangrijke toepassingen, maar de meest belangrijke artefacten zijn de computerprogramma's! Om preciezer te zijn, als een leerling een programma schrijft voor een spel, bijvoorbeeld, dan word creatie op twee verschillende manieren beoefend. De leerling is geïnteresseerd in het maken van een spel, en past zijn creativiteit toe in het design van de spel. Maar zij maakt de spel door een programma te schrijven, en ook hierbij wordt van haar creativiteit vereist in de structuur van het programma dat ze schijft. Het laatste is het echte informatica. </w:t>
       </w:r>
     </w:p>
     <w:p>
@@ -2121,19 +1992,7 @@
         <w:rPr>
           <w:lang w:val="nl-NL"/>
         </w:rPr>
-        <w:t>Net als dat het idee van abst</w:t>
-      </w:r>
-      <w:r>
-        <w:rPr>
-          <w:lang w:val="nl-NL"/>
-        </w:rPr>
-        <w:t>ractie centraal staat in, en onafscheidelijk is van, het idee van programmeren, staat het beoefenen van abstractie centraal bij programmeren. We moedigen leerlingen constant aan om de lagen van abstractie toe te passen in de structuur van een programmeer p</w:t>
-      </w:r>
-      <w:r>
-        <w:rPr>
-          <w:lang w:val="nl-NL"/>
-        </w:rPr>
-        <w:t xml:space="preserve">roject. </w:t>
+        <w:t xml:space="preserve">Net als dat het idee van abstractie centraal staat in, en onafscheidelijk is van, het idee van programmeren, staat het beoefenen van abstractie centraal bij programmeren. We moedigen leerlingen constant aan om de lagen van abstractie toe te passen in de structuur van een programmeer project. </w:t>
       </w:r>
     </w:p>
     <w:p>
@@ -2162,13 +2021,7 @@
         <w:rPr>
           <w:lang w:val="nl-NL"/>
         </w:rPr>
-        <w:t>“Verbindend programmeren” kan betekenen dat je het aan hobby's of aan industrie verbindt, of misschien zelfs wetenschap. Maar nog belangrijker, voor ons, leerlingen verbinden programmeren aan zijn sociale toepassingen, onze tweede grootste focus</w:t>
-      </w:r>
-      <w:r>
-        <w:rPr>
-          <w:lang w:val="nl-NL"/>
-        </w:rPr>
-        <w:t xml:space="preserve">.  </w:t>
+        <w:t xml:space="preserve">“Verbindend programmeren” kan betekenen dat je het aan hobby's of aan industrie verbindt, of misschien zelfs wetenschap. Maar nog belangrijker, voor ons, leerlingen verbinden programmeren aan zijn sociale toepassingen, onze tweede grootste focus.  </w:t>
       </w:r>
     </w:p>
     <w:p>
@@ -2224,13 +2077,7 @@
         <w:rPr>
           <w:lang w:val="nl-NL"/>
         </w:rPr>
-        <w:t>, het voorspellen van het gedrag van iemands code, en in acht nemen van de efficiëntie. Maar we benadrukken dat deze vaardigheid niet het uiteindelijke doel is; uiteindelijk is he</w:t>
-      </w:r>
-      <w:r>
-        <w:rPr>
-          <w:lang w:val="nl-NL"/>
-        </w:rPr>
-        <w:t xml:space="preserve">t de bedoeling dat men op zijn of haar werk programma’s kan maken. We zijn lang niet zo geïnteresseerd in het analyseren van “artefacten” als we zijn in het analyseren van programma’s. </w:t>
+        <w:t xml:space="preserve">, het voorspellen van het gedrag van iemands code, en in acht nemen van de efficiëntie. Maar we benadrukken dat deze vaardigheid niet het uiteindelijke doel is; uiteindelijk is het de bedoeling dat men op zijn of haar werk programma’s kan maken. We zijn lang niet zo geïnteresseerd in het analyseren van “artefacten” als we zijn in het analyseren van programma’s. </w:t>
       </w:r>
     </w:p>
     <w:p>
@@ -2259,13 +2106,7 @@
         <w:rPr>
           <w:lang w:val="nl-NL"/>
         </w:rPr>
-        <w:t>De twee laatste toepassingen zijn belangrijk, maar bij BJC ligt er m</w:t>
-      </w:r>
-      <w:r>
-        <w:rPr>
-          <w:lang w:val="nl-NL"/>
-        </w:rPr>
-        <w:t xml:space="preserve">inder de nadruk op. Zoals de meeste CSP curricula, gebruiken wij </w:t>
+        <w:t xml:space="preserve">De twee laatste toepassingen zijn belangrijk, maar bij BJC ligt er minder de nadruk op. Zoals de meeste CSP curricula, gebruiken wij </w:t>
       </w:r>
       <w:r>
         <w:rPr>
@@ -2321,13 +2162,7 @@
         <w:rPr>
           <w:lang w:val="nl-NL"/>
         </w:rPr>
-        <w:t xml:space="preserve">, en in de discussie </w:t>
-      </w:r>
-      <w:r>
-        <w:rPr>
-          <w:lang w:val="nl-NL"/>
-        </w:rPr>
-        <w:t xml:space="preserve">van sociale toepassingen van programmeren moeten leerlingen hun ideeën overleggen, maar communiceren en samenwerken zijn niet exclusieve leerpunten voor het vak informatica. </w:t>
+        <w:t xml:space="preserve">, en in de discussie van sociale toepassingen van programmeren moeten leerlingen hun ideeën overleggen, maar communiceren en samenwerken zijn niet exclusieve leerpunten voor het vak informatica. </w:t>
       </w:r>
     </w:p>
     <w:p>
@@ -2454,13 +2289,7 @@
         <w:rPr>
           <w:lang w:val="nl-NL"/>
         </w:rPr>
-        <w:t xml:space="preserve"> design van sleep-en-laat-los blokken die primitieve mogelijkheden representeren. Scratch wordt geroutineerd geleerd door achtjarigen die het helemaal zelf doen, het is dus n</w:t>
-      </w:r>
-      <w:r>
-        <w:rPr>
-          <w:lang w:val="nl-NL"/>
-        </w:rPr>
-        <w:t xml:space="preserve">iet zo intimiderend en het is niet moeilijk om mee te beginnen. De vormen en kleuren van de blokken herinneren de gebruikers eraan in wat voor categorieën de blokken zitten.  </w:t>
+        <w:t xml:space="preserve"> design van sleep-en-laat-los blokken die primitieve mogelijkheden representeren. Scratch wordt geroutineerd geleerd door achtjarigen die het helemaal zelf doen, het is dus niet zo intimiderend en het is niet moeilijk om mee te beginnen. De vormen en kleuren van de blokken herinneren de gebruikers eraan in wat voor categorieën de blokken zitten.  </w:t>
       </w:r>
     </w:p>
     <w:p>
@@ -2502,13 +2331,7 @@
         <w:rPr>
           <w:lang w:val="nl-NL"/>
         </w:rPr>
-        <w:t>Maar omdat Scratch ontworpen is om gebruikt te worden door achtjarigen, hebben de ontwerpers van het</w:t>
-      </w:r>
-      <w:r>
-        <w:rPr>
-          <w:lang w:val="nl-NL"/>
-        </w:rPr>
-        <w:t xml:space="preserve"> programma cruciale onderdelen voor het leren van informatica weggelaten. Bij Snap! zijn deze ontbrekende onderdelen toegevoegd, zonder de zorgvuldig ontworpen visuele metaforen te verstoren die het makkelijker maken om het programma te begrijpen. </w:t>
+        <w:t xml:space="preserve">Maar omdat Scratch ontworpen is om gebruikt te worden door achtjarigen, hebben de ontwerpers van het programma cruciale onderdelen voor het leren van informatica weggelaten. Bij Snap! zijn deze ontbrekende onderdelen toegevoegd, zonder de zorgvuldig ontworpen visuele metaforen te verstoren die het makkelijker maken om het programma te begrijpen. </w:t>
       </w:r>
     </w:p>
     <w:p>
@@ -2622,13 +2445,7 @@
         <w:rPr>
           <w:lang w:val="nl-NL"/>
         </w:rPr>
-        <w:t>deze functie is essentieel voor het grote idee van abstractie, maar zorgt er ook voor dat we recursion kunnen onderwijze</w:t>
-      </w:r>
-      <w:r>
-        <w:rPr>
-          <w:lang w:val="nl-NL"/>
-        </w:rPr>
-        <w:t xml:space="preserve">n, waardoor een klein programma een complex resultaat kan opleveren. </w:t>
+        <w:t xml:space="preserve">deze functie is essentieel voor het grote idee van abstractie, maar zorgt er ook voor dat we recursion kunnen onderwijzen, waardoor een klein programma een complex resultaat kan opleveren. </w:t>
       </w:r>
     </w:p>
     <w:p>
@@ -2664,14 +2481,7 @@
           <w:i/>
           <w:lang w:val="nl-NL"/>
         </w:rPr>
-        <w:t>control abst</w:t>
-      </w:r>
-      <w:r>
-        <w:rPr>
-          <w:i/>
-          <w:lang w:val="nl-NL"/>
-        </w:rPr>
-        <w:t xml:space="preserve">raction </w:t>
+        <w:t xml:space="preserve">control abstraction </w:t>
       </w:r>
       <w:r>
         <w:rPr>
@@ -2714,13 +2524,7 @@
         <w:rPr>
           <w:lang w:val="nl-NL"/>
         </w:rPr>
-        <w:t>Deze functie, eersteklas procedures, maakt Snap! veel vermogend en expressiever van de meeste op tekst gebaseerde programmeertalen. De visuele representatie maakt de data van de procedure concreter voo</w:t>
-      </w:r>
-      <w:r>
-        <w:rPr>
-          <w:lang w:val="nl-NL"/>
-        </w:rPr>
-        <w:t xml:space="preserve">r leerlingen, zoals in deze </w:t>
+        <w:t xml:space="preserve">Deze functie, eersteklas procedures, maakt Snap! veel vermogend en expressiever van de meeste op tekst gebaseerde programmeertalen. De visuele representatie maakt de data van de procedure concreter voor leerlingen, zoals in deze </w:t>
       </w:r>
       <w:r>
         <w:rPr>
@@ -2793,13 +2597,7 @@
         <w:rPr>
           <w:lang w:val="nl-NL"/>
         </w:rPr>
-        <w:t>Voor leerlingen die erop staan o</w:t>
-      </w:r>
-      <w:r>
-        <w:rPr>
-          <w:lang w:val="nl-NL"/>
-        </w:rPr>
-        <w:t xml:space="preserve">m te programmeren in tekst, Snap! voorziet toegang tot een Javascript omgeving waarin dit mogelijk is: </w:t>
+        <w:t xml:space="preserve">Voor leerlingen die erop staan om te programmeren in tekst, Snap! voorziet toegang tot een Javascript omgeving waarin dit mogelijk is: </w:t>
       </w:r>
     </w:p>
     <w:p>
@@ -2828,19 +2626,7 @@
         <w:rPr>
           <w:lang w:val="nl-NL"/>
         </w:rPr>
-        <w:t>(Op de afbeelding is maar 1 regel te zien, maar er zit geen limiet aan de lengte of complexiteit van de Javascript functie die gedefinieerd wordt door</w:t>
-      </w:r>
-      <w:r>
-        <w:rPr>
-          <w:lang w:val="nl-NL"/>
-        </w:rPr>
-        <w:t xml:space="preserve"> het blok.) Met deze functie krijg je het beste van beide werelden, met respect voor het (zinloze, vinden wij) argument over blokken talen tegenover tekst talen. We leren geen Javascript bij BJC, maar het is een mogelijkheid voor extra activiteit, mocht da</w:t>
-      </w:r>
-      <w:r>
-        <w:rPr>
-          <w:lang w:val="nl-NL"/>
-        </w:rPr>
-        <w:t xml:space="preserve">t nodig zijn. </w:t>
+        <w:t xml:space="preserve">(Op de afbeelding is maar 1 regel te zien, maar er zit geen limiet aan de lengte of complexiteit van de Javascript functie die gedefinieerd wordt door het blok.) Met deze functie krijg je het beste van beide werelden, met respect voor het (zinloze, vinden wij) argument over blokken talen tegenover tekst talen. We leren geen Javascript bij BJC, maar het is een mogelijkheid voor extra activiteit, mocht dat nodig zijn. </w:t>
       </w:r>
     </w:p>
     <w:p>
@@ -2869,19 +2655,7 @@
         <w:rPr>
           <w:lang w:val="nl-NL"/>
         </w:rPr>
-        <w:t xml:space="preserve">Daarnaast, omdat Snap! op elke moderne browser beschikbaar is, kunnen leerlingen </w:t>
-      </w:r>
-      <w:r>
-        <w:rPr>
-          <w:lang w:val="nl-NL"/>
-        </w:rPr>
-        <w:t>mobiele apps maken voor IOS of Android door een snelkoppeling te maken naar de URL van het project op het bureaublad van het betreffende apparaat. Vanaf een browser kan geen gebruik gemaakt worden van de specifieke informatie van de telefoons, zoals contac</w:t>
-      </w:r>
-      <w:r>
-        <w:rPr>
-          <w:lang w:val="nl-NL"/>
-        </w:rPr>
-        <w:t xml:space="preserve">tlijsten en GPS locaties (versies voor computers die geen deel uitmaken van een netwerk worden op dit moment gemaakt), maar dingen zoals videoSpel projecten werken prima. </w:t>
+        <w:t xml:space="preserve">Daarnaast, omdat Snap! op elke moderne browser beschikbaar is, kunnen leerlingen mobiele apps maken voor IOS of Android door een snelkoppeling te maken naar de URL van het project op het bureaublad van het betreffende apparaat. Vanaf een browser kan geen gebruik gemaakt worden van de specifieke informatie van de telefoons, zoals contactlijsten en GPS locaties (versies voor computers die geen deel uitmaken van een netwerk worden op dit moment gemaakt), maar dingen zoals videoSpel projecten werken prima. </w:t>
       </w:r>
     </w:p>
     <w:p>
@@ -2910,13 +2684,7 @@
         <w:rPr>
           <w:lang w:val="nl-NL"/>
         </w:rPr>
-        <w:t>Snap! kan ook verbonden worden met bepaalde robots en sensoren (Finch, Hummingbird</w:t>
-      </w:r>
-      <w:r>
-        <w:rPr>
-          <w:lang w:val="nl-NL"/>
-        </w:rPr>
-        <w:t xml:space="preserve">, Sphero, Lego NXT, Wiimote, LEAP Motion, Arduino, etc.) door kleine applicaties te downloaden op de computer in gebruik. </w:t>
+        <w:t xml:space="preserve">Snap! kan ook verbonden worden met bepaalde robots en sensoren (Finch, Hummingbird, Sphero, Lego NXT, Wiimote, LEAP Motion, Arduino, etc.) door kleine applicaties te downloaden op de computer in gebruik. </w:t>
       </w:r>
     </w:p>
     <w:p>
@@ -3019,10 +2787,7 @@
         <w:ind w:left="720" w:hanging="360"/>
       </w:pPr>
       <w:r>
-        <w:t>Privacy</w:t>
-      </w:r>
-      <w:r>
-        <w:t xml:space="preserve"> </w:t>
+        <w:t xml:space="preserve">Privacy </w:t>
       </w:r>
       <w:proofErr w:type="spellStart"/>
       <w:r>
@@ -3296,19 +3061,7 @@
         <w:rPr>
           <w:lang w:val="nl-NL"/>
         </w:rPr>
-        <w:t>In elk van deze onderwerpen is ons doel om alle vormen van vooroordelen te ontwijken; We kijken naar alternatieve perspectieven op het onderwerp. Bijvoorbeeld, we nemen niet aan dat het kapen van gecopyright werk slecht is; omdat veel leerlingen dit ook do</w:t>
-      </w:r>
-      <w:r>
-        <w:rPr>
-          <w:lang w:val="nl-NL"/>
-        </w:rPr>
-        <w:t>en, we proberen een andere kant van het verhaal te bekijken waarom het wel oke zou zijn, en dan overwegen we andere manieren om artiesten en schrijvers te ondersteunen. Zowel de stof voor de leerlingen en de gids van de docent wijzen op uitdagende lezingen</w:t>
-      </w:r>
-      <w:r>
-        <w:rPr>
-          <w:lang w:val="nl-NL"/>
-        </w:rPr>
-        <w:t xml:space="preserve"> over ieder onderwerp. </w:t>
+        <w:t xml:space="preserve">In elk van deze onderwerpen is ons doel om alle vormen van vooroordelen te ontwijken; We kijken naar alternatieve perspectieven op het onderwerp. Bijvoorbeeld, we nemen niet aan dat het kapen van gecopyright werk slecht is; omdat veel leerlingen dit ook doen, we proberen een andere kant van het verhaal te bekijken waarom het wel oke zou zijn, en dan overwegen we andere manieren om artiesten en schrijvers te ondersteunen. Zowel de stof voor de leerlingen en de gids van de docent wijzen op uitdagende lezingen over ieder onderwerp. </w:t>
       </w:r>
     </w:p>
     <w:p>
@@ -3364,19 +3117,7 @@
         <w:rPr>
           <w:lang w:val="nl-NL"/>
         </w:rPr>
-        <w:t>technologie. We herinneren leerlingen er ook aan dat beslissingen over hoe ee</w:t>
-      </w:r>
-      <w:r>
-        <w:rPr>
-          <w:lang w:val="nl-NL"/>
-        </w:rPr>
-        <w:t>n nieuw soort technologie gebruikt wordt worden gemaakt door mensen, zijzelf daarbij inbegrepen als ze besluiten van informatica hun carrière te maken, dus ze zouden zich niet hulpeloos moeten voelen bij confrontatie met een verondersteld technische noodza</w:t>
-      </w:r>
-      <w:r>
-        <w:rPr>
-          <w:lang w:val="nl-NL"/>
-        </w:rPr>
-        <w:t xml:space="preserve">ak. </w:t>
+        <w:t xml:space="preserve">technologie. We herinneren leerlingen er ook aan dat beslissingen over hoe een nieuw soort technologie gebruikt wordt worden gemaakt door mensen, zijzelf daarbij inbegrepen als ze besluiten van informatica hun carrière te maken, dus ze zouden zich niet hulpeloos moeten voelen bij confrontatie met een verondersteld technische noodzaak. </w:t>
       </w:r>
     </w:p>
     <w:p>
@@ -3433,13 +3174,7 @@
         <w:rPr>
           <w:lang w:val="nl-NL"/>
         </w:rPr>
-        <w:t xml:space="preserve"> als tekstboek voor dit onderdeel van de cursus. (Er is geen tekstboek voor de technische onderdelen van de cursus, naast de online materialen die wij verzorgen.) Het boek is bedoeld voor volwassen lezers, e</w:t>
-      </w:r>
-      <w:r>
-        <w:rPr>
-          <w:lang w:val="nl-NL"/>
-        </w:rPr>
-        <w:t xml:space="preserve">n zijn voornamelijk lastig voor ESL leerlingen, dus gebruiken we korte fragmenten en discussiëren we over alternatieve presentaties in de Gids van de docent. Net als de rest van het lesmateriaal is ook dit boek gratis online beschikbaar, met een </w:t>
+        <w:t xml:space="preserve"> als tekstboek voor dit onderdeel van de cursus. (Er is geen tekstboek voor de technische onderdelen van de cursus, naast de online materialen die wij verzorgen.) Het boek is bedoeld voor volwassen lezers, en zijn voornamelijk lastig voor ESL leerlingen, dus gebruiken we korte fragmenten en discussiëren we over alternatieve presentaties in de Gids van de docent. Net als de rest van het lesmateriaal is ook dit boek gratis online beschikbaar, met een </w:t>
       </w:r>
       <w:r>
         <w:rPr>
@@ -3453,14 +3188,7 @@
           <w:i/>
           <w:lang w:val="nl-NL"/>
         </w:rPr>
-        <w:t xml:space="preserve">Creative </w:t>
-      </w:r>
-      <w:r>
-        <w:rPr>
-          <w:i/>
-          <w:lang w:val="nl-NL"/>
-        </w:rPr>
-        <w:t xml:space="preserve">commons BY-NC-SA license. </w:t>
+        <w:t xml:space="preserve">Creative commons BY-NC-SA license. </w:t>
       </w:r>
     </w:p>
     <w:p>
@@ -3485,27 +3213,13 @@
           <w:lang w:val="nl-NL"/>
         </w:rPr>
       </w:pPr>
-      <w:bookmarkStart w:id="0" w:name="_GoBack"/>
-      <w:r>
-        <w:rPr>
-          <w:lang w:val="nl-NL"/>
-        </w:rPr>
-        <w:t>Het boek is een aantal jaar oud nu, dus we vullen het aan met recentere lezingen, zoekend naar onderwerpen die relevant zijn voor de leerlingen. Leerlingen kiezen hun eigen onderwerpen uit waarmee ze verder de diepte in willen;</w:t>
-      </w:r>
-      <w:r>
-        <w:rPr>
-          <w:lang w:val="nl-NL"/>
-        </w:rPr>
-        <w:t xml:space="preserve"> een van de manieren waarop de cursus aantrekkelijk is voor een breed publiek. We starten lessen met “Programmeren in het nieuws,” waarbij artikelen van de krant van die ochtend worden behandeld, een met een positieve ondertoon en een over een probleem. Na</w:t>
-      </w:r>
-      <w:r>
-        <w:rPr>
-          <w:lang w:val="nl-NL"/>
-        </w:rPr>
-        <w:t xml:space="preserve"> wat door de leraar gekozen voorbeelden om het idee te illustreren, moedigen we de leraren aan om de leerlingen afwisselend artikelen mee te laten nemen. </w:t>
-      </w:r>
-    </w:p>
-    <w:bookmarkEnd w:id="0"/>
+      <w:r>
+        <w:rPr>
+          <w:lang w:val="nl-NL"/>
+        </w:rPr>
+        <w:t xml:space="preserve">Het boek is een aantal jaar oud nu, dus we vullen het aan met recentere lezingen, zoekend naar onderwerpen die relevant zijn voor de leerlingen. Leerlingen kiezen hun eigen onderwerpen uit waarmee ze verder de diepte in willen; een van de manieren waarop de cursus aantrekkelijk is voor een breed publiek. We starten lessen met “Programmeren in het nieuws,” waarbij artikelen van de krant van die ochtend worden behandeld, een met een positieve ondertoon en een over een probleem. Na wat door de leraar gekozen voorbeelden om het idee te illustreren, moedigen we de leraren aan om de leerlingen afwisselend artikelen mee te laten nemen. </w:t>
+      </w:r>
+    </w:p>
     <w:p>
       <w:pPr>
         <w:spacing w:after="27" w:line="259" w:lineRule="auto"/>
@@ -3584,14 +3298,7 @@
           <w:color w:val="1155CC"/>
           <w:lang w:val="nl-NL"/>
         </w:rPr>
-        <w:t>uitge</w:t>
-      </w:r>
-      <w:r>
-        <w:rPr>
-          <w:color w:val="1155CC"/>
-          <w:lang w:val="nl-NL"/>
-        </w:rPr>
-        <w:t>breid</w:t>
+        <w:t>uitgebreid</w:t>
       </w:r>
       <w:r>
         <w:rPr>
@@ -4042,53 +3749,94 @@
           <w:numId w:val="6"/>
         </w:numPr>
         <w:ind w:hanging="421"/>
-      </w:pPr>
-      <w:proofErr w:type="spellStart"/>
-      <w:r>
+        <w:rPr>
+          <w:i/>
+          <w:iCs/>
+        </w:rPr>
+      </w:pPr>
+      <w:bookmarkStart w:id="0" w:name="_GoBack"/>
+      <w:proofErr w:type="spellStart"/>
+      <w:r>
+        <w:rPr>
+          <w:i/>
+          <w:iCs/>
+        </w:rPr>
         <w:t>dichter</w:t>
       </w:r>
       <w:proofErr w:type="spellEnd"/>
       <w:r>
-        <w:t xml:space="preserve"> </w:t>
-      </w:r>
-      <w:proofErr w:type="spellStart"/>
-      <w:r>
+        <w:rPr>
+          <w:i/>
+          <w:iCs/>
+        </w:rPr>
+        <w:t xml:space="preserve"> </w:t>
+      </w:r>
+      <w:proofErr w:type="spellStart"/>
+      <w:r>
+        <w:rPr>
+          <w:i/>
+          <w:iCs/>
+        </w:rPr>
         <w:t>bij</w:t>
       </w:r>
       <w:proofErr w:type="spellEnd"/>
       <w:r>
+        <w:rPr>
+          <w:i/>
+          <w:iCs/>
+        </w:rPr>
         <w:t xml:space="preserve"> → </w:t>
       </w:r>
       <w:proofErr w:type="spellStart"/>
       <w:r>
+        <w:rPr>
+          <w:i/>
+          <w:iCs/>
+        </w:rPr>
         <w:t>staan</w:t>
       </w:r>
       <w:proofErr w:type="spellEnd"/>
       <w:r>
-        <w:t xml:space="preserve"> </w:t>
-      </w:r>
-      <w:proofErr w:type="spellStart"/>
-      <w:r>
+        <w:rPr>
+          <w:i/>
+          <w:iCs/>
+        </w:rPr>
+        <w:t xml:space="preserve"> </w:t>
+      </w:r>
+      <w:proofErr w:type="spellStart"/>
+      <w:r>
+        <w:rPr>
+          <w:i/>
+          <w:iCs/>
+        </w:rPr>
         <w:t>dichterbij</w:t>
       </w:r>
       <w:proofErr w:type="spellEnd"/>
       <w:r>
-        <w:t xml:space="preserve"> </w:t>
-      </w:r>
-    </w:p>
-    <w:p>
-      <w:pPr>
-        <w:numPr>
-          <w:ilvl w:val="0"/>
-          <w:numId w:val="6"/>
-        </w:numPr>
-        <w:ind w:hanging="421"/>
-        <w:rPr>
-          <w:lang w:val="nl-NL"/>
-        </w:rPr>
-      </w:pPr>
-      <w:r>
-        <w:rPr>
+        <w:rPr>
+          <w:i/>
+          <w:iCs/>
+        </w:rPr>
+        <w:t xml:space="preserve"> </w:t>
+      </w:r>
+    </w:p>
+    <w:p>
+      <w:pPr>
+        <w:numPr>
+          <w:ilvl w:val="0"/>
+          <w:numId w:val="6"/>
+        </w:numPr>
+        <w:ind w:hanging="421"/>
+        <w:rPr>
+          <w:i/>
+          <w:iCs/>
+          <w:lang w:val="nl-NL"/>
+        </w:rPr>
+      </w:pPr>
+      <w:r>
+        <w:rPr>
+          <w:i/>
+          <w:iCs/>
           <w:lang w:val="nl-NL"/>
         </w:rPr>
         <w:t xml:space="preserve">Verschillende mensen kunnen dit diagram iets anders tekenen → Dit diagram is op verschillende manieren te tekenen </w:t>
@@ -4102,11 +3850,15 @@
         </w:numPr>
         <w:ind w:hanging="421"/>
         <w:rPr>
-          <w:lang w:val="nl-NL"/>
-        </w:rPr>
-      </w:pPr>
-      <w:r>
-        <w:rPr>
+          <w:i/>
+          <w:iCs/>
+          <w:lang w:val="nl-NL"/>
+        </w:rPr>
+      </w:pPr>
+      <w:r>
+        <w:rPr>
+          <w:i/>
+          <w:iCs/>
           <w:lang w:val="nl-NL"/>
         </w:rPr>
         <w:t xml:space="preserve">en gebruikt, zijn software → geen komma  </w:t>
@@ -4119,37 +3871,61 @@
           <w:numId w:val="6"/>
         </w:numPr>
         <w:ind w:hanging="421"/>
-      </w:pPr>
-      <w:proofErr w:type="spellStart"/>
-      <w:r>
+        <w:rPr>
+          <w:i/>
+          <w:iCs/>
+        </w:rPr>
+      </w:pPr>
+      <w:proofErr w:type="spellStart"/>
+      <w:r>
+        <w:rPr>
+          <w:i/>
+          <w:iCs/>
+        </w:rPr>
         <w:t>ultralage</w:t>
       </w:r>
       <w:proofErr w:type="spellEnd"/>
       <w:r>
+        <w:rPr>
+          <w:i/>
+          <w:iCs/>
+        </w:rPr>
         <w:t xml:space="preserve"> → ultra </w:t>
       </w:r>
       <w:proofErr w:type="spellStart"/>
       <w:r>
+        <w:rPr>
+          <w:i/>
+          <w:iCs/>
+        </w:rPr>
         <w:t>lage</w:t>
       </w:r>
       <w:proofErr w:type="spellEnd"/>
       <w:r>
-        <w:t xml:space="preserve"> </w:t>
-      </w:r>
-    </w:p>
-    <w:p>
-      <w:pPr>
-        <w:numPr>
-          <w:ilvl w:val="0"/>
-          <w:numId w:val="6"/>
-        </w:numPr>
-        <w:ind w:hanging="421"/>
-        <w:rPr>
-          <w:lang w:val="nl-NL"/>
-        </w:rPr>
-      </w:pPr>
-      <w:r>
-        <w:rPr>
+        <w:rPr>
+          <w:i/>
+          <w:iCs/>
+        </w:rPr>
+        <w:t xml:space="preserve"> </w:t>
+      </w:r>
+    </w:p>
+    <w:p>
+      <w:pPr>
+        <w:numPr>
+          <w:ilvl w:val="0"/>
+          <w:numId w:val="6"/>
+        </w:numPr>
+        <w:ind w:hanging="421"/>
+        <w:rPr>
+          <w:i/>
+          <w:iCs/>
+          <w:lang w:val="nl-NL"/>
+        </w:rPr>
+      </w:pPr>
+      <w:r>
+        <w:rPr>
+          <w:i/>
+          <w:iCs/>
           <w:lang w:val="nl-NL"/>
         </w:rPr>
         <w:t xml:space="preserve">( map , keep en combine → ) op het eind </w:t>
@@ -4163,41 +3939,45 @@
         </w:numPr>
         <w:ind w:hanging="421"/>
         <w:rPr>
-          <w:lang w:val="nl-NL"/>
-        </w:rPr>
-      </w:pPr>
-      <w:r>
-        <w:rPr>
-          <w:lang w:val="nl-NL"/>
-        </w:rPr>
-        <w:t>An</w:t>
-      </w:r>
-      <w:r>
-        <w:rPr>
-          <w:lang w:val="nl-NL"/>
-        </w:rPr>
-        <w:t>dere veel voorkomende taken, weten bijvoorbeeld waar de muisaanwijzer zich bevindt, rekenen op grote aantallen of geluid afspelen, hebben ook complexe onderdelen. → Andere veelvoorkomende taken, zoals weten waar de muisaanwijzer zich bevindt, rekenen met g</w:t>
-      </w:r>
-      <w:r>
-        <w:rPr>
-          <w:lang w:val="nl-NL"/>
-        </w:rPr>
-        <w:t xml:space="preserve">rote aantallen of geluid afspelen, hebben ook complexe onderdelen. </w:t>
-      </w:r>
-    </w:p>
-    <w:p>
-      <w:pPr>
-        <w:numPr>
-          <w:ilvl w:val="0"/>
-          <w:numId w:val="6"/>
-        </w:numPr>
-        <w:ind w:hanging="421"/>
-        <w:rPr>
-          <w:lang w:val="nl-NL"/>
-        </w:rPr>
-      </w:pPr>
-      <w:r>
-        <w:rPr>
+          <w:i/>
+          <w:iCs/>
+          <w:lang w:val="nl-NL"/>
+        </w:rPr>
+      </w:pPr>
+      <w:r>
+        <w:rPr>
+          <w:i/>
+          <w:iCs/>
+          <w:lang w:val="nl-NL"/>
+        </w:rPr>
+        <w:t>Andere veel voorkomende taken, weten bijvoorb</w:t>
+      </w:r>
+      <w:r>
+        <w:rPr>
+          <w:i/>
+          <w:iCs/>
+          <w:lang w:val="nl-NL"/>
+        </w:rPr>
+        <w:t xml:space="preserve">eeld waar de muisaanwijzer zich bevindt, rekenen op grote aantallen of geluid afspelen, hebben ook complexe onderdelen. → Andere veelvoorkomende taken, zoals weten waar de muisaanwijzer zich bevindt, rekenen met grote aantallen of geluid afspelen, hebben ook complexe onderdelen. </w:t>
+      </w:r>
+    </w:p>
+    <w:p>
+      <w:pPr>
+        <w:numPr>
+          <w:ilvl w:val="0"/>
+          <w:numId w:val="6"/>
+        </w:numPr>
+        <w:ind w:hanging="421"/>
+        <w:rPr>
+          <w:i/>
+          <w:iCs/>
+          <w:lang w:val="nl-NL"/>
+        </w:rPr>
+      </w:pPr>
+      <w:r>
+        <w:rPr>
+          <w:i/>
+          <w:iCs/>
           <w:lang w:val="nl-NL"/>
         </w:rPr>
         <w:t xml:space="preserve">om al die code → om dezelfde code </w:t>
@@ -4210,21 +3990,41 @@
           <w:numId w:val="6"/>
         </w:numPr>
         <w:ind w:hanging="421"/>
-      </w:pPr>
-      <w:proofErr w:type="spellStart"/>
-      <w:r>
+        <w:rPr>
+          <w:i/>
+          <w:iCs/>
+        </w:rPr>
+      </w:pPr>
+      <w:proofErr w:type="spellStart"/>
+      <w:r>
+        <w:rPr>
+          <w:i/>
+          <w:iCs/>
+        </w:rPr>
         <w:t>bibliotheken</w:t>
       </w:r>
       <w:proofErr w:type="spellEnd"/>
       <w:r>
+        <w:rPr>
+          <w:i/>
+          <w:iCs/>
+        </w:rPr>
         <w:t xml:space="preserve"> → </w:t>
       </w:r>
       <w:proofErr w:type="spellStart"/>
       <w:r>
+        <w:rPr>
+          <w:i/>
+          <w:iCs/>
+        </w:rPr>
         <w:t>bibliotheken</w:t>
       </w:r>
       <w:proofErr w:type="spellEnd"/>
       <w:r>
+        <w:rPr>
+          <w:i/>
+          <w:iCs/>
+        </w:rPr>
         <w:t xml:space="preserve"> (libraries) </w:t>
       </w:r>
     </w:p>
@@ -4236,11 +4036,15 @@
         </w:numPr>
         <w:ind w:hanging="421"/>
         <w:rPr>
-          <w:lang w:val="nl-NL"/>
-        </w:rPr>
-      </w:pPr>
-      <w:r>
-        <w:rPr>
+          <w:i/>
+          <w:iCs/>
+          <w:lang w:val="nl-NL"/>
+        </w:rPr>
+      </w:pPr>
+      <w:r>
+        <w:rPr>
+          <w:i/>
+          <w:iCs/>
           <w:lang w:val="nl-NL"/>
         </w:rPr>
         <w:t xml:space="preserve">dat dat blok gebruiken → die dat blok gebruikt </w:t>
@@ -4254,43 +4058,50 @@
         </w:numPr>
         <w:ind w:hanging="421"/>
         <w:rPr>
-          <w:lang w:val="nl-NL"/>
-        </w:rPr>
-      </w:pPr>
-      <w:r>
-        <w:rPr>
-          <w:lang w:val="nl-NL"/>
-        </w:rPr>
-        <w:t>ook wel Operating System (OS) in het Engels → (ook wel Operating</w:t>
-      </w:r>
-      <w:r>
-        <w:rPr>
-          <w:lang w:val="nl-NL"/>
-        </w:rPr>
-        <w:t xml:space="preserve"> System (OS) in het Engels) </w:t>
-      </w:r>
-    </w:p>
-    <w:p>
-      <w:pPr>
-        <w:numPr>
-          <w:ilvl w:val="0"/>
-          <w:numId w:val="6"/>
-        </w:numPr>
-        <w:ind w:hanging="421"/>
-        <w:rPr>
-          <w:lang w:val="nl-NL"/>
-        </w:rPr>
-      </w:pPr>
-      <w:r>
+          <w:i/>
+          <w:iCs/>
+          <w:lang w:val="nl-NL"/>
+        </w:rPr>
+      </w:pPr>
+      <w:r>
+        <w:rPr>
+          <w:i/>
+          <w:iCs/>
+          <w:lang w:val="nl-NL"/>
+        </w:rPr>
+        <w:t xml:space="preserve">ook wel Operating System (OS) in het Engels → (ook wel Operating System (OS) in het Engels) </w:t>
+      </w:r>
+    </w:p>
+    <w:p>
+      <w:pPr>
+        <w:numPr>
+          <w:ilvl w:val="0"/>
+          <w:numId w:val="6"/>
+        </w:numPr>
+        <w:ind w:hanging="421"/>
+        <w:rPr>
+          <w:i/>
+          <w:iCs/>
+          <w:lang w:val="nl-NL"/>
+        </w:rPr>
+      </w:pPr>
+      <w:r>
+        <w:rPr>
+          <w:i/>
+          <w:iCs/>
+        </w:rPr>
         <w:t xml:space="preserve">Everyone talks about (...) of the digital domain. </w:t>
       </w:r>
       <w:r>
         <w:rPr>
+          <w:i/>
+          <w:iCs/>
           <w:lang w:val="nl-NL"/>
         </w:rPr>
         <w:t xml:space="preserve">→ dit moet worden verwijderd, het is de engelse versie die er na de vertaling nog een keer in staat. </w:t>
       </w:r>
     </w:p>
+    <w:bookmarkEnd w:id="0"/>
     <w:p>
       <w:pPr>
         <w:numPr>
@@ -4398,13 +4209,7 @@
         <w:rPr>
           <w:lang w:val="nl-NL"/>
         </w:rPr>
-        <w:t>→  De abstractie van software (een programma ingebouwd in het geheugen van e</w:t>
-      </w:r>
-      <w:r>
-        <w:rPr>
-          <w:lang w:val="nl-NL"/>
-        </w:rPr>
-        <w:t xml:space="preserve">en computer) is wat een computer bruikbaar maakt voor meer dan een doel. </w:t>
+        <w:t xml:space="preserve">→  De abstractie van software (een programma ingebouwd in het geheugen van een computer) is wat een computer bruikbaar maakt voor meer dan een doel. </w:t>
       </w:r>
     </w:p>
     <w:p>
@@ -4481,10 +4286,7 @@
       </w:r>
       <w:proofErr w:type="spellStart"/>
       <w:r>
-        <w:t>ele</w:t>
-      </w:r>
-      <w:r>
-        <w:t>ktronische</w:t>
+        <w:t>elektronische</w:t>
       </w:r>
       <w:proofErr w:type="spellEnd"/>
       <w:r>
@@ -4590,13 +4392,7 @@
         <w:rPr>
           <w:lang w:val="nl-NL"/>
         </w:rPr>
-        <w:t>Dit is de reden waarom computers nullen en en</w:t>
-      </w:r>
-      <w:r>
-        <w:rPr>
-          <w:lang w:val="nl-NL"/>
-        </w:rPr>
-        <w:t xml:space="preserve">en gebruiken: → daarom gebruiken computers enen en nullen </w:t>
+        <w:t xml:space="preserve">Dit is de reden waarom computers nullen en enen gebruiken: → daarom gebruiken computers enen en nullen </w:t>
       </w:r>
     </w:p>
     <w:p>
@@ -4832,10 +4628,7 @@
       </w:r>
       <w:proofErr w:type="spellEnd"/>
       <w:r>
-        <w:t xml:space="preserve"> →</w:t>
-      </w:r>
-      <w:r>
-        <w:t xml:space="preserve"> </w:t>
+        <w:t xml:space="preserve"> → </w:t>
       </w:r>
       <w:proofErr w:type="spellStart"/>
       <w:r>
@@ -5236,10 +5029,7 @@
         <w:ind w:hanging="421"/>
       </w:pPr>
       <w:r>
-        <w:t>red 0, green 149, and blue 235  red 128, green 90, and blue 0  red 163, green 0, and blue 8</w:t>
-      </w:r>
-      <w:r>
-        <w:t xml:space="preserve">4  </w:t>
+        <w:t xml:space="preserve">red 0, green 149, and blue 235  red 128, green 90, and blue 0  red 163, green 0, and blue 84  </w:t>
       </w:r>
     </w:p>
     <w:p>
@@ -5563,6 +5353,24 @@
           <w:lang w:val="nl-NL"/>
         </w:rPr>
         <w:tab/>
+      </w:r>
+    </w:p>
+    <w:p>
+      <w:pPr>
+        <w:numPr>
+          <w:ilvl w:val="0"/>
+          <w:numId w:val="6"/>
+        </w:numPr>
+        <w:ind w:hanging="421"/>
+        <w:rPr>
+          <w:lang w:val="nl-NL"/>
+        </w:rPr>
+      </w:pPr>
+      <w:r>
+        <w:rPr>
+          <w:b/>
+          <w:lang w:val="nl-NL"/>
+        </w:rPr>
         <w:t xml:space="preserve">les 1: pagina 1: </w:t>
       </w:r>
     </w:p>
@@ -5581,13 +5389,7 @@
         <w:rPr>
           <w:lang w:val="nl-NL"/>
         </w:rPr>
-        <w:t>Hoevee</w:t>
-      </w:r>
-      <w:r>
-        <w:rPr>
-          <w:lang w:val="nl-NL"/>
-        </w:rPr>
-        <w:t>l lijnen zitten er in een boom op ieder niveau -</w:t>
+        <w:t>Hoeveel lijnen zitten er in een boom op ieder niveau -</w:t>
       </w:r>
       <w:r>
         <w:rPr>
@@ -6040,13 +5842,7 @@
         <w:rPr>
           <w:i/>
         </w:rPr>
-        <w:t>map</w:t>
-      </w:r>
-      <w:r>
-        <w:rPr>
-          <w:i/>
-        </w:rPr>
-        <w:t xml:space="preserve"> -</w:t>
+        <w:t>map -</w:t>
       </w:r>
       <w:r>
         <w:rPr>
@@ -6355,13 +6151,7 @@
         <w:rPr>
           <w:i/>
         </w:rPr>
-        <w:t>ee</w:t>
-      </w:r>
-      <w:r>
-        <w:rPr>
-          <w:i/>
-        </w:rPr>
-        <w:t>n</w:t>
+        <w:t>een</w:t>
       </w:r>
       <w:proofErr w:type="spellEnd"/>
       <w:r>
@@ -6558,14 +6348,7 @@
           <w:i/>
           <w:lang w:val="nl-NL"/>
         </w:rPr>
-        <w:t>Schrijf een code die de i</w:t>
-      </w:r>
-      <w:r>
-        <w:rPr>
-          <w:i/>
-          <w:lang w:val="nl-NL"/>
-        </w:rPr>
-        <w:t xml:space="preserve">ndex van het voorste item vind. </w:t>
+        <w:t xml:space="preserve">Schrijf een code die de index van het voorste item vind. </w:t>
       </w:r>
     </w:p>
     <w:p>
@@ -6907,14 +6690,7 @@
           <w:i/>
           <w:lang w:val="nl-NL"/>
         </w:rPr>
-        <w:t>een algoritme dat over het al</w:t>
-      </w:r>
-      <w:r>
-        <w:rPr>
-          <w:i/>
-          <w:lang w:val="nl-NL"/>
-        </w:rPr>
-        <w:t xml:space="preserve">gemeen langzaam is </w:t>
+        <w:t xml:space="preserve">een algoritme dat over het algemeen langzaam is </w:t>
       </w:r>
     </w:p>
     <w:p>
@@ -7409,13 +7185,7 @@
         <w:rPr>
           <w:i/>
         </w:rPr>
-        <w:t>recursive case, the rightmost binary digit is the remainder when dividing the number</w:t>
-      </w:r>
-      <w:r>
-        <w:rPr>
-          <w:i/>
-        </w:rPr>
-        <w:t xml:space="preserve"> by 2. The other digits come from a recursive call on the quotient when dividing by 2. The combiner is </w:t>
+        <w:t xml:space="preserve">recursive case, the rightmost binary digit is the remainder when dividing the number by 2. The other digits come from a recursive call on the quotient when dividing by 2. The combiner is </w:t>
       </w:r>
     </w:p>
     <w:p>
@@ -7585,14 +7355,7 @@
           <w:i/>
           <w:lang w:val="nl-NL"/>
         </w:rPr>
-        <w:t>met een extra invoer voor het aantal bolletjes</w:t>
-      </w:r>
-      <w:r>
-        <w:rPr>
-          <w:i/>
-          <w:lang w:val="nl-NL"/>
-        </w:rPr>
-        <w:t xml:space="preserve"> </w:t>
+        <w:t xml:space="preserve">met een extra invoer voor het aantal bolletjes </w:t>
       </w:r>
     </w:p>
     <w:p>
@@ -7665,14 +7428,7 @@
           <w:i/>
           <w:lang w:val="nl-NL"/>
         </w:rPr>
-        <w:t>Een gegeven set 'd</w:t>
-      </w:r>
-      <w:r>
-        <w:rPr>
-          <w:i/>
-          <w:lang w:val="nl-NL"/>
-        </w:rPr>
-        <w:t xml:space="preserve">ingen', waarbij iets nul, een of meerdere van de elementen uit die set kan bevatten, zonder een van de dingen meerdere keren voorkomt, heet een subset. </w:t>
+        <w:t xml:space="preserve">Een gegeven set 'dingen', waarbij iets nul, een of meerdere van de elementen uit die set kan bevatten, zonder een van de dingen meerdere keren voorkomt, heet een subset. </w:t>
       </w:r>
     </w:p>
     <w:p>
@@ -9214,7 +8970,7 @@
       </w:pPr>
     </w:pPrDefault>
   </w:docDefaults>
-  <w:latentStyles w:defLockedState="0" w:defUIPriority="99" w:defSemiHidden="0" w:defUnhideWhenUsed="0" w:defQFormat="0" w:count="377">
+  <w:latentStyles w:defLockedState="0" w:defUIPriority="99" w:defSemiHidden="0" w:defUnhideWhenUsed="0" w:defQFormat="0" w:count="376">
     <w:lsdException w:name="Normal" w:uiPriority="0" w:qFormat="1"/>
     <w:lsdException w:name="heading 1" w:uiPriority="9" w:qFormat="1"/>
     <w:lsdException w:name="heading 2" w:semiHidden="1" w:uiPriority="9" w:unhideWhenUsed="1" w:qFormat="1"/>
@@ -9591,7 +9347,6 @@
     <w:lsdException w:name="Hashtag" w:semiHidden="1" w:unhideWhenUsed="1"/>
     <w:lsdException w:name="Unresolved Mention" w:semiHidden="1" w:unhideWhenUsed="1"/>
     <w:lsdException w:name="Smart Link" w:semiHidden="1" w:unhideWhenUsed="1"/>
-    <w:lsdException w:name="Smart Link Error" w:semiHidden="1" w:unhideWhenUsed="1"/>
   </w:latentStyles>
   <w:style w:type="paragraph" w:default="1" w:styleId="Normal">
     <w:name w:val="Normal"/>

</xml_diff>